<commit_message>
Created a 'DA' Notes section. Added 'PW:Morning' and updated the notes for Paper Walls
</commit_message>
<xml_diff>
--- a/creative-writing/Dangerous-Ambition.docx
+++ b/creative-writing/Dangerous-Ambition.docx
@@ -46,7 +46,13 @@
         <w:t xml:space="preserve">. </w:t>
       </w:r>
       <w:r>
-        <w:t>I find myself increasingly frustrated with the limitations and of the human form which, while malleable, possesses a distinct inefficiency to its operations. Unfortunately until this project yields results, it is a limitation that I and by extension the rest of humanity will have to live with. Despite this, I am still optimistic regarding next week’s test. To think that the dawn of a new age could begin next week with a set mice!</w:t>
+        <w:t>I find myself increasingly frus</w:t>
+      </w:r>
+      <w:r>
+        <w:t xml:space="preserve">trated with the limitations </w:t>
+      </w:r>
+      <w:r>
+        <w:t>of the human form which, while malleable, possesses a distinct inefficiency to its operations. Unfortunately until this project yields results, it is a limitation that I and by extension the rest of humanity will have to live with. Despite this, I am still optimistic regarding next week’s test. To think that the dawn of a new age could begin next week with a set mice!</w:t>
       </w:r>
     </w:p>
     <w:p>
@@ -105,53 +111,48 @@
         <w:t>,</w:t>
       </w:r>
       <w:r>
-        <w:t xml:space="preserve"> on account of our miscalculation</w:t>
-      </w:r>
-      <w:bookmarkStart w:id="0" w:name="_GoBack"/>
-      <w:bookmarkEnd w:id="0"/>
+        <w:t xml:space="preserve"> on account of our miscalculations</w:t>
+      </w:r>
+      <w:r>
+        <w:t xml:space="preserve"> is disheartening</w:t>
+      </w:r>
+      <w:r>
+        <w:t xml:space="preserve"> and</w:t>
+      </w:r>
+      <w:r>
+        <w:t xml:space="preserve"> reaches a part of me that I did not believe existed. It is true that all creatures feel fear and pain. It is also true that all creatures feel empathy. Perhaps that it what I feel for these vermin as they struggle to drag themselves from one end of our test chambers to another</w:t>
+      </w:r>
+      <w:r>
+        <w:t xml:space="preserve"> using the only organic limb that we have left them</w:t>
+      </w:r>
+      <w:r>
+        <w:t>?</w:t>
+      </w:r>
+      <w:r>
+        <w:t xml:space="preserve"> </w:t>
+      </w:r>
+      <w:r>
+        <w:t xml:space="preserve">Perhaps </w:t>
+      </w:r>
+      <w:r>
+        <w:t>that is the</w:t>
+      </w:r>
+      <w:r>
+        <w:t xml:space="preserve"> emotion course</w:t>
+      </w:r>
       <w:r>
         <w:t>s</w:t>
       </w:r>
       <w:r>
-        <w:t xml:space="preserve"> is disheartening</w:t>
-      </w:r>
-      <w:r>
-        <w:t xml:space="preserve"> and</w:t>
-      </w:r>
-      <w:r>
-        <w:t xml:space="preserve"> reaches a part of me that I did not believe existed. It is true that all creatures feel fear and pain. It is also true that all creatures feel empathy. Perhaps that it what I feel for these vermin as they struggle to drag themselves from one end of our test chambers to another</w:t>
-      </w:r>
-      <w:r>
-        <w:t xml:space="preserve"> using the only organic limb that we have left them</w:t>
+        <w:t xml:space="preserve"> through me as I see the agony on the face of each one of them from the experiments</w:t>
+      </w:r>
+      <w:r>
+        <w:t xml:space="preserve"> we have conducted</w:t>
       </w:r>
       <w:r>
         <w:t>?</w:t>
       </w:r>
       <w:r>
-        <w:t xml:space="preserve"> </w:t>
-      </w:r>
-      <w:r>
-        <w:t xml:space="preserve">Perhaps </w:t>
-      </w:r>
-      <w:r>
-        <w:t>that is the</w:t>
-      </w:r>
-      <w:r>
-        <w:t xml:space="preserve"> emotion course</w:t>
-      </w:r>
-      <w:r>
-        <w:t>s</w:t>
-      </w:r>
-      <w:r>
-        <w:t xml:space="preserve"> through me as I see the agony on the face of each one of them from the experiments</w:t>
-      </w:r>
-      <w:r>
-        <w:t xml:space="preserve"> we have conducted</w:t>
-      </w:r>
-      <w:r>
-        <w:t>?</w:t>
-      </w:r>
-      <w:r>
         <w:t xml:space="preserve"> Regardless, I must face the facts that I do this not for mice or rats but for humanity. I do this better us as a species, so that we can be not men but more than men. For the greater good I must continue.</w:t>
       </w:r>
     </w:p>
@@ -177,7 +178,13 @@
     </w:p>
     <w:p>
       <w:r>
-        <w:t>I wonder whether or not I should give the order to euthanize the mice and begin again? I certainly hope for no more errors or I fear that we will be the cause of more pain to these pests.</w:t>
+        <w:t xml:space="preserve">I wonder whether or not I should give the order to euthanize the mice and begin again? I certainly hope for no more errors or I fear that we will be the cause of more pain to these </w:t>
+      </w:r>
+      <w:r>
+        <w:t>rodents</w:t>
+      </w:r>
+      <w:r>
+        <w:t>.</w:t>
       </w:r>
     </w:p>
     <w:p>
@@ -203,7 +210,15 @@
     </w:p>
     <w:p>
       <w:r>
-        <w:t>Dr. Singleton assures me the recruits are doing well. I should hope that their next round of tests will prove far more productive than the last two. I find myself caring very little for either the subjects or the administrators. In truth, my only area interest is the data that they both produce. As I sit in my office to pen this journal, I wonder what secrets the numbers will help me unlock. It is only through analysis and understanding that we will push this project further.</w:t>
+        <w:t>Dr. Singleton assures me the recruits are doing well. I should hope that their next round of tests will prove far more productive than the last two. I find myself caring very little for either the subjects or the administrators. In truth, my only area</w:t>
+      </w:r>
+      <w:r>
+        <w:t xml:space="preserve"> of</w:t>
+      </w:r>
+      <w:bookmarkStart w:id="0" w:name="_GoBack"/>
+      <w:bookmarkEnd w:id="0"/>
+      <w:r>
+        <w:t xml:space="preserve"> interest is the data that they both produce. As I sit in my office to pen this journal, I wonder what secrets the numbers will help me unlock. It is only through analysis and understanding that we will push this project further.</w:t>
       </w:r>
     </w:p>
     <w:p>
@@ -368,23 +383,7 @@
         <w:t xml:space="preserve"> Dr.</w:t>
       </w:r>
       <w:r>
-        <w:t xml:space="preserve"> Singleton to create the </w:t>
-      </w:r>
-      <w:proofErr w:type="spellStart"/>
-      <w:r>
-        <w:t>transhumans</w:t>
-      </w:r>
-      <w:proofErr w:type="spellEnd"/>
-      <w:r>
-        <w:t xml:space="preserve"> (or </w:t>
-      </w:r>
-      <w:proofErr w:type="spellStart"/>
-      <w:r>
-        <w:t>augies</w:t>
-      </w:r>
-      <w:proofErr w:type="spellEnd"/>
-      <w:r>
-        <w:t xml:space="preserve">) that exist today. I’m writing here to tell you two things (both of which Jansen was right about). </w:t>
+        <w:t xml:space="preserve"> Singleton to create the transhumans (or augies) that exist today. I’m writing here to tell you two things (both of which Jansen was right about). </w:t>
       </w:r>
     </w:p>
     <w:p>
@@ -2110,7 +2109,7 @@
 </file>
 
 <file path=customXml/itemProps1.xml><?xml version="1.0" encoding="utf-8"?>
-<ds:datastoreItem xmlns:ds="http://schemas.openxmlformats.org/officeDocument/2006/customXml" ds:itemID="{999B85FE-2984-40AA-A808-E616FD998C8B}">
+<ds:datastoreItem xmlns:ds="http://schemas.openxmlformats.org/officeDocument/2006/customXml" ds:itemID="{E11CBD5D-C6A1-4241-8F59-1934B537C298}">
   <ds:schemaRefs>
     <ds:schemaRef ds:uri="http://schemas.openxmlformats.org/officeDocument/2006/bibliography"/>
   </ds:schemaRefs>

</xml_diff>